<commit_message>
:whale: Completed In Class Exercise
</commit_message>
<xml_diff>
--- a/Lecture15_Mar17/In Class Exercise Solutions.docx
+++ b/Lecture15_Mar17/In Class Exercise Solutions.docx
@@ -867,7 +867,22 @@
           <w:i/>
           <w:iCs/>
         </w:rPr>
-        <w:t>I bought whole organic milk</w:t>
+        <w:t>I bought whole</w:t>
+      </w:r>
+      <w:r>
+        <w:rPr>
+          <w:i/>
+          <w:iCs/>
+          <w:color w:val="FF0000"/>
+        </w:rPr>
+        <w:t>,</w:t>
+      </w:r>
+      <w:r>
+        <w:rPr>
+          <w:i/>
+          <w:iCs/>
+        </w:rPr>
+        <w:t xml:space="preserve"> organic milk</w:t>
       </w:r>
       <w:r>
         <w:rPr>
@@ -889,22 +904,1021 @@
     <w:p>
       <w:pPr>
         <w:ind w:left="720" w:firstLine="720"/>
-      </w:pPr>
-      <w:r>
-        <w:rPr>
-          <w:i/>
-          <w:iCs/>
-        </w:rPr>
-        <w:t xml:space="preserve">I bought </w:t>
-      </w:r>
+        <w:rPr>
+          <w:color w:val="FF0000"/>
+        </w:rPr>
+      </w:pPr>
+      <w:r>
+        <w:rPr>
+          <w:i/>
+          <w:iCs/>
+        </w:rPr>
+        <w:t>I bought non</w:t>
+      </w:r>
+      <w:r>
+        <w:rPr>
+          <w:i/>
+          <w:iCs/>
+          <w:color w:val="FF0000"/>
+        </w:rPr>
+        <w:t>-</w:t>
+      </w:r>
+      <w:r>
+        <w:rPr>
+          <w:i/>
+          <w:iCs/>
+        </w:rPr>
+        <w:t>fat</w:t>
+      </w:r>
+      <w:r>
+        <w:rPr>
+          <w:i/>
+          <w:iCs/>
+          <w:color w:val="FF0000"/>
+        </w:rPr>
+        <w:t>,</w:t>
+      </w:r>
+      <w:r>
+        <w:rPr>
+          <w:i/>
+          <w:iCs/>
+        </w:rPr>
+        <w:t xml:space="preserve"> organic milk</w:t>
+      </w:r>
+      <w:r>
+        <w:rPr>
+          <w:i/>
+          <w:iCs/>
+        </w:rPr>
+        <w:t xml:space="preserve">. </w:t>
+      </w:r>
+      <w:r>
+        <w:rPr>
+          <w:i/>
+          <w:iCs/>
+        </w:rPr>
+        <w:t xml:space="preserve">  </w:t>
+      </w:r>
+      <w:proofErr w:type="gramStart"/>
+      <w:r>
+        <w:rPr>
+          <w:i/>
+          <w:iCs/>
+          <w:color w:val="FF0000"/>
+        </w:rPr>
+        <w:t>high-res</w:t>
+      </w:r>
+      <w:proofErr w:type="gramEnd"/>
+    </w:p>
+    <w:p/>
+    <w:p>
+      <w:pPr>
+        <w:rPr>
+          <w:i/>
+          <w:color w:val="FF0000"/>
+        </w:rPr>
+      </w:pPr>
+      <w:r>
+        <w:tab/>
+      </w:r>
+      <w:r>
+        <w:tab/>
+      </w:r>
+      <w:r>
+        <w:rPr>
+          <w:i/>
+        </w:rPr>
+        <w:t>I bought milk</w:t>
+      </w:r>
+      <w:r>
+        <w:rPr>
+          <w:i/>
+          <w:color w:val="FF0000"/>
+        </w:rPr>
+        <w:t>,</w:t>
+      </w:r>
+      <w:r>
+        <w:rPr>
+          <w:i/>
+        </w:rPr>
+        <w:t xml:space="preserve"> eggs</w:t>
+      </w:r>
+      <w:r>
+        <w:rPr>
+          <w:i/>
+          <w:color w:val="FF0000"/>
+        </w:rPr>
+        <w:t>,</w:t>
+      </w:r>
+      <w:r>
+        <w:rPr>
+          <w:i/>
+        </w:rPr>
+        <w:t xml:space="preserve"> and quinoa</w:t>
+      </w:r>
+      <w:r>
+        <w:rPr>
+          <w:i/>
+        </w:rPr>
+        <w:t xml:space="preserve">. </w:t>
+      </w:r>
+      <w:r>
+        <w:rPr>
+          <w:i/>
+          <w:color w:val="FF0000"/>
+        </w:rPr>
+        <w:t xml:space="preserve"> Oxford Comma</w:t>
+      </w:r>
+    </w:p>
+    <w:p/>
+    <w:p>
+      <w:pPr>
+        <w:rPr>
+          <w:b/>
+        </w:rPr>
+      </w:pPr>
+    </w:p>
+    <w:p>
+      <w:pPr>
+        <w:rPr>
+          <w:b/>
+        </w:rPr>
+      </w:pPr>
+    </w:p>
+    <w:p>
+      <w:pPr>
+        <w:rPr>
+          <w:b/>
+        </w:rPr>
+      </w:pPr>
+    </w:p>
+    <w:p>
+      <w:pPr>
+        <w:rPr>
+          <w:b/>
+        </w:rPr>
+      </w:pPr>
+    </w:p>
+    <w:p>
+      <w:pPr>
+        <w:rPr>
+          <w:b/>
+        </w:rPr>
+      </w:pPr>
+      <w:r>
+        <w:rPr>
+          <w:b/>
+        </w:rPr>
+        <w:t xml:space="preserve">Exercise </w:t>
+      </w:r>
+      <w:r>
+        <w:rPr>
+          <w:b/>
+        </w:rPr>
+        <w:t>9</w:t>
+      </w:r>
+      <w:r>
+        <w:rPr>
+          <w:b/>
+        </w:rPr>
+        <w:t xml:space="preserve">: </w:t>
+      </w:r>
+      <w:r>
+        <w:rPr>
+          <w:b/>
+        </w:rPr>
+        <w:t xml:space="preserve">a) </w:t>
+      </w:r>
+      <w:r>
+        <w:rPr>
+          <w:b/>
+        </w:rPr>
+        <w:t>Add Semicolons to separate clauses</w:t>
+      </w:r>
+    </w:p>
+    <w:p>
+      <w:r>
+        <w:t xml:space="preserve"> </w:t>
+      </w:r>
+    </w:p>
+    <w:p>
+      <w:pPr>
+        <w:ind w:left="720"/>
+      </w:pPr>
+      <w:r>
+        <w:rPr>
+          <w:i/>
+          <w:iCs/>
+        </w:rPr>
+        <w:t>I went to the store and bought milk, which we need for breakfast</w:t>
+      </w:r>
+      <w:r>
+        <w:rPr>
+          <w:i/>
+          <w:iCs/>
+          <w:color w:val="FF0000"/>
+        </w:rPr>
+        <w:t>;</w:t>
+      </w:r>
+      <w:r>
+        <w:rPr>
+          <w:i/>
+          <w:iCs/>
+        </w:rPr>
+        <w:t xml:space="preserve"> eggs, an essential for making cake</w:t>
+      </w:r>
+      <w:r>
+        <w:rPr>
+          <w:i/>
+          <w:iCs/>
+          <w:color w:val="FF0000"/>
+        </w:rPr>
+        <w:t>;</w:t>
+      </w:r>
+      <w:r>
+        <w:rPr>
+          <w:i/>
+          <w:iCs/>
+        </w:rPr>
+        <w:t xml:space="preserve"> and quinoa, because that’s how I roll</w:t>
+      </w:r>
+      <w:r>
+        <w:t xml:space="preserve">. </w:t>
+      </w:r>
+    </w:p>
+    <w:p/>
+    <w:p/>
+    <w:p/>
+    <w:p>
+      <w:pPr>
+        <w:rPr>
+          <w:b/>
+        </w:rPr>
+      </w:pPr>
+      <w:r>
+        <w:rPr>
+          <w:b/>
+        </w:rPr>
+        <w:t xml:space="preserve">         b) </w:t>
+      </w:r>
+      <w:r>
+        <w:rPr>
+          <w:b/>
+        </w:rPr>
+        <w:t>Modify the sentence again using a colon before the list.</w:t>
+      </w:r>
+    </w:p>
+    <w:p/>
+    <w:p>
+      <w:pPr>
+        <w:ind w:left="720"/>
+      </w:pPr>
+      <w:r>
+        <w:rPr>
+          <w:i/>
+          <w:iCs/>
+        </w:rPr>
+        <w:t>I went to the store and bought</w:t>
+      </w:r>
+      <w:r>
+        <w:rPr>
+          <w:i/>
+          <w:iCs/>
+        </w:rPr>
+        <w:t xml:space="preserve"> </w:t>
+      </w:r>
+      <w:r>
+        <w:rPr>
+          <w:i/>
+          <w:iCs/>
+          <w:color w:val="FF0000"/>
+        </w:rPr>
+        <w:t>the following</w:t>
+      </w:r>
+      <w:r>
+        <w:rPr>
+          <w:i/>
+          <w:iCs/>
+          <w:color w:val="FF0000"/>
+        </w:rPr>
+        <w:t>:</w:t>
+      </w:r>
+      <w:r>
+        <w:rPr>
+          <w:i/>
+          <w:iCs/>
+        </w:rPr>
+        <w:t xml:space="preserve"> milk, which we need for breakfast</w:t>
+      </w:r>
+      <w:r>
+        <w:rPr>
+          <w:i/>
+          <w:iCs/>
+          <w:color w:val="FF0000"/>
+        </w:rPr>
+        <w:t>;</w:t>
+      </w:r>
+      <w:r>
+        <w:rPr>
+          <w:i/>
+          <w:iCs/>
+        </w:rPr>
+        <w:t xml:space="preserve"> eggs, an essential for making cake</w:t>
+      </w:r>
+      <w:r>
+        <w:rPr>
+          <w:i/>
+          <w:iCs/>
+          <w:color w:val="FF0000"/>
+        </w:rPr>
+        <w:t>;</w:t>
+      </w:r>
+      <w:r>
+        <w:rPr>
+          <w:i/>
+          <w:iCs/>
+        </w:rPr>
+        <w:t xml:space="preserve"> and quinoa, because that’s how I roll</w:t>
+      </w:r>
+      <w:r>
+        <w:t xml:space="preserve">. </w:t>
+      </w:r>
+    </w:p>
+    <w:p/>
+    <w:p/>
+    <w:p/>
+    <w:p>
+      <w:pPr>
+        <w:rPr>
+          <w:b/>
+        </w:rPr>
+      </w:pPr>
+      <w:r>
+        <w:rPr>
+          <w:b/>
+        </w:rPr>
+        <w:t xml:space="preserve">Exercise </w:t>
+      </w:r>
+      <w:r>
+        <w:rPr>
+          <w:b/>
+        </w:rPr>
+        <w:t>10</w:t>
+      </w:r>
+      <w:r>
+        <w:rPr>
+          <w:b/>
+        </w:rPr>
+        <w:t>:  Colons and</w:t>
+      </w:r>
+      <w:r>
+        <w:rPr>
+          <w:b/>
+        </w:rPr>
+        <w:t xml:space="preserve"> semicolon-separated</w:t>
+      </w:r>
+      <w:r>
+        <w:rPr>
+          <w:b/>
+        </w:rPr>
+        <w:t xml:space="preserve"> itemized lists</w:t>
+      </w:r>
+    </w:p>
+    <w:p>
+      <w:pPr>
+        <w:ind w:left="720"/>
+        <w:rPr>
+          <w:i/>
+        </w:rPr>
+      </w:pPr>
+    </w:p>
+    <w:p>
+      <w:pPr>
+        <w:ind w:left="720"/>
+        <w:rPr>
+          <w:i/>
+        </w:rPr>
+      </w:pPr>
+      <w:r>
+        <w:rPr>
+          <w:i/>
+        </w:rPr>
+        <w:t>We cannot make this measurement without HST</w:t>
+      </w:r>
+      <w:r>
+        <w:rPr>
+          <w:i/>
+          <w:color w:val="FF0000"/>
+        </w:rPr>
+        <w:t>: 1)</w:t>
+      </w:r>
+      <w:r>
+        <w:rPr>
+          <w:i/>
+        </w:rPr>
+        <w:t xml:space="preserve"> the sources are too small to resolve from the ground</w:t>
+      </w:r>
+      <w:r>
+        <w:rPr>
+          <w:i/>
+          <w:color w:val="FF0000"/>
+        </w:rPr>
+        <w:t xml:space="preserve">; 2) </w:t>
+      </w:r>
+      <w:r>
+        <w:rPr>
+          <w:i/>
+        </w:rPr>
+        <w:t>UV imaging is needed to measure temperature</w:t>
+      </w:r>
+      <w:r>
+        <w:rPr>
+          <w:i/>
+          <w:color w:val="FF0000"/>
+        </w:rPr>
+        <w:t>;</w:t>
+      </w:r>
+      <w:r>
+        <w:rPr>
+          <w:i/>
+        </w:rPr>
+        <w:t xml:space="preserve"> and </w:t>
+      </w:r>
+      <w:r>
+        <w:rPr>
+          <w:i/>
+          <w:color w:val="FF0000"/>
+        </w:rPr>
+        <w:t xml:space="preserve">3) </w:t>
+      </w:r>
+      <w:r>
+        <w:rPr>
+          <w:i/>
+        </w:rPr>
+        <w:t>we require the PSF to be stable over hour long timescales.</w:t>
+      </w:r>
+    </w:p>
+    <w:p>
+      <w:pPr>
+        <w:ind w:left="720"/>
+      </w:pPr>
+    </w:p>
+    <w:p>
+      <w:pPr>
+        <w:ind w:left="720"/>
+      </w:pPr>
+    </w:p>
+    <w:p/>
+    <w:p>
+      <w:pPr>
+        <w:rPr>
+          <w:b/>
+        </w:rPr>
+      </w:pPr>
+      <w:r>
+        <w:rPr>
+          <w:b/>
+        </w:rPr>
+        <w:t>Exercise 11:  When to avoid Semicolons</w:t>
+      </w:r>
+      <w:r>
+        <w:rPr>
+          <w:b/>
+        </w:rPr>
+        <w:br/>
+      </w:r>
+    </w:p>
+    <w:p>
+      <w:pPr>
+        <w:rPr>
+          <w:i/>
+        </w:rPr>
+      </w:pPr>
+      <w:r>
+        <w:tab/>
+      </w:r>
+      <w:r>
+        <w:rPr>
+          <w:i/>
+        </w:rPr>
+        <w:t>We observed with HST</w:t>
+      </w:r>
+      <w:r>
+        <w:rPr>
+          <w:i/>
+        </w:rPr>
+        <w:t xml:space="preserve"> </w:t>
+      </w:r>
+      <w:r>
+        <w:rPr>
+          <w:i/>
+          <w:color w:val="FF0000"/>
+        </w:rPr>
+        <w:t>because</w:t>
+      </w:r>
+      <w:r>
+        <w:rPr>
+          <w:i/>
+        </w:rPr>
+        <w:t xml:space="preserve"> we needed high-resolution.</w:t>
+      </w:r>
+    </w:p>
+    <w:p>
+      <w:pPr>
+        <w:ind w:left="720"/>
+      </w:pPr>
+    </w:p>
+    <w:p>
+      <w:pPr>
+        <w:ind w:left="720"/>
+      </w:pPr>
+    </w:p>
+    <w:p>
+      <w:pPr>
+        <w:ind w:left="720"/>
+      </w:pPr>
+    </w:p>
+    <w:p>
+      <w:pPr>
+        <w:rPr>
+          <w:b/>
+        </w:rPr>
+      </w:pPr>
+      <w:r>
+        <w:rPr>
+          <w:b/>
+        </w:rPr>
+        <w:t xml:space="preserve">Exercise </w:t>
+      </w:r>
+      <w:r>
+        <w:rPr>
+          <w:b/>
+        </w:rPr>
+        <w:t>12</w:t>
+      </w:r>
+      <w:r>
+        <w:rPr>
+          <w:b/>
+        </w:rPr>
+        <w:t>:  Sequential Clauses</w:t>
+      </w:r>
+    </w:p>
+    <w:p>
+      <w:pPr>
+        <w:ind w:left="720"/>
+        <w:rPr>
+          <w:i/>
+          <w:iCs/>
+        </w:rPr>
+      </w:pPr>
+    </w:p>
+    <w:p>
+      <w:pPr>
+        <w:ind w:left="720"/>
+      </w:pPr>
+      <w:r>
+        <w:rPr>
+          <w:i/>
+          <w:iCs/>
+        </w:rPr>
+        <w:t xml:space="preserve">This telescope will be used </w:t>
+      </w:r>
+      <w:r>
+        <w:rPr>
+          <w:bCs/>
+          <w:i/>
+          <w:iCs/>
+        </w:rPr>
+        <w:t>to find</w:t>
+      </w:r>
+      <w:r>
+        <w:rPr>
+          <w:b/>
+          <w:bCs/>
+          <w:i/>
+          <w:iCs/>
+        </w:rPr>
+        <w:t xml:space="preserve"> </w:t>
+      </w:r>
+      <w:r>
+        <w:rPr>
+          <w:i/>
+          <w:iCs/>
+        </w:rPr>
+        <w:t>earth-like planets and</w:t>
+      </w:r>
+      <w:r>
+        <w:rPr>
+          <w:i/>
+          <w:iCs/>
+        </w:rPr>
+        <w:t xml:space="preserve"> </w:t>
+      </w:r>
+      <w:r>
+        <w:rPr>
+          <w:bCs/>
+          <w:i/>
+          <w:iCs/>
+          <w:color w:val="FF0000"/>
+        </w:rPr>
+        <w:t xml:space="preserve">to characterize </w:t>
+      </w:r>
+      <w:r>
+        <w:rPr>
+          <w:i/>
+          <w:iCs/>
+        </w:rPr>
+        <w:t>their atmospheres</w:t>
+      </w:r>
+      <w:r>
+        <w:rPr>
+          <w:i/>
+          <w:iCs/>
+        </w:rPr>
+        <w:t>.</w:t>
+      </w:r>
+      <w:r>
+        <w:rPr>
+          <w:i/>
+          <w:iCs/>
+        </w:rPr>
+        <w:t xml:space="preserve"> </w:t>
+      </w:r>
+    </w:p>
+    <w:p/>
+    <w:p/>
+    <w:p/>
+    <w:p/>
+    <w:p/>
+    <w:p/>
+    <w:p/>
+    <w:p/>
+    <w:p/>
+    <w:p/>
+    <w:p/>
+    <w:p/>
+    <w:p/>
+    <w:p/>
+    <w:p>
+      <w:pPr>
+        <w:rPr>
+          <w:b/>
+        </w:rPr>
+      </w:pPr>
+      <w:r>
+        <w:rPr>
+          <w:b/>
+        </w:rPr>
+        <w:t>Exercise 13:  Fixing Ambiguous Demonstrative Pronouns</w:t>
+      </w:r>
+    </w:p>
+    <w:p/>
+    <w:p>
+      <w:pPr>
+        <w:ind w:left="720"/>
+        <w:rPr>
+          <w:i/>
+        </w:rPr>
+      </w:pPr>
+      <w:r>
+        <w:rPr>
+          <w:i/>
+        </w:rPr>
+        <w:t xml:space="preserve">A basic prediction of CDM galaxy-formation models is the existence of a hot halo of gas accreted from the intergalactic medium around Milky Way-sized galaxies, which forms as infalling gas </w:t>
+      </w:r>
+      <w:r>
+        <w:rPr>
+          <w:i/>
+        </w:rPr>
+        <w:t xml:space="preserve">heated to the virial temperature at an accretion shock. </w:t>
+      </w:r>
+      <w:r>
+        <w:rPr>
+          <w:b/>
+          <w:i/>
+        </w:rPr>
+        <w:t>These</w:t>
+      </w:r>
+      <w:r>
+        <w:rPr>
+          <w:b/>
+          <w:i/>
+        </w:rPr>
+        <w:t xml:space="preserve"> </w:t>
+      </w:r>
+      <w:r>
+        <w:rPr>
+          <w:i/>
+        </w:rPr>
+        <w:t>may provide most of the fuel for long-term star formation.</w:t>
+      </w:r>
+    </w:p>
+    <w:p/>
+    <w:p/>
+    <w:p>
+      <w:pPr>
+        <w:rPr>
+          <w:color w:val="FF0000"/>
+        </w:rPr>
+      </w:pPr>
+      <w:r>
+        <w:rPr>
+          <w:color w:val="FF0000"/>
+        </w:rPr>
+        <w:t>This infalling gas</w:t>
+      </w:r>
+    </w:p>
+    <w:p>
+      <w:pPr>
+        <w:rPr>
+          <w:color w:val="FF0000"/>
+        </w:rPr>
+      </w:pPr>
+      <w:r>
+        <w:rPr>
+          <w:color w:val="FF0000"/>
+        </w:rPr>
+        <w:t>These halos</w:t>
+      </w:r>
+    </w:p>
+    <w:p>
+      <w:pPr>
+        <w:rPr>
+          <w:color w:val="FF0000"/>
+        </w:rPr>
+      </w:pPr>
+      <w:r>
+        <w:rPr>
+          <w:color w:val="FF0000"/>
+        </w:rPr>
+        <w:t xml:space="preserve">Gaseous halos </w:t>
+      </w:r>
+    </w:p>
+    <w:p/>
+    <w:p/>
+    <w:p/>
+    <w:p/>
+    <w:p/>
+    <w:p/>
+    <w:p>
+      <w:pPr>
+        <w:rPr>
+          <w:b/>
+        </w:rPr>
+      </w:pPr>
+      <w:r>
+        <w:rPr>
+          <w:b/>
+        </w:rPr>
+        <w:t xml:space="preserve">Exercise </w:t>
+      </w:r>
+      <w:r>
+        <w:rPr>
+          <w:b/>
+        </w:rPr>
+        <w:t>14</w:t>
+      </w:r>
+      <w:r>
+        <w:rPr>
+          <w:b/>
+        </w:rPr>
+        <w:t>:  Active &amp; Passive Voice</w:t>
+      </w:r>
+    </w:p>
+    <w:p>
+      <w:pPr>
+        <w:ind w:left="720"/>
+        <w:rPr>
+          <w:i/>
+          <w:iCs/>
+          <w:color w:val="FF0000"/>
+        </w:rPr>
+      </w:pPr>
+    </w:p>
+    <w:p>
+      <w:pPr>
+        <w:ind w:left="720"/>
+      </w:pPr>
+      <w:r>
+        <w:rPr>
+          <w:i/>
+          <w:iCs/>
+        </w:rPr>
+        <w:t>We removed the large</w:t>
+      </w:r>
+      <w:r>
+        <w:rPr>
+          <w:i/>
+          <w:iCs/>
+        </w:rPr>
+        <w:t>-</w:t>
+      </w:r>
+      <w:r>
+        <w:rPr>
+          <w:i/>
+          <w:iCs/>
+        </w:rPr>
+        <w:t>scale gradient using the illumination correction,</w:t>
+      </w:r>
+      <w:r>
+        <w:rPr>
+          <w:i/>
+          <w:iCs/>
+        </w:rPr>
+        <w:t xml:space="preserve"> </w:t>
+      </w:r>
+      <w:r>
+        <w:rPr>
+          <w:i/>
+          <w:iCs/>
+          <w:color w:val="FF0000"/>
+        </w:rPr>
+        <w:t>and</w:t>
+      </w:r>
+      <w:r>
+        <w:rPr>
+          <w:i/>
+          <w:iCs/>
+        </w:rPr>
+        <w:t xml:space="preserve"> then</w:t>
+      </w:r>
+      <w:r>
+        <w:rPr>
+          <w:i/>
+          <w:iCs/>
+        </w:rPr>
+        <w:t xml:space="preserve"> </w:t>
+      </w:r>
+      <w:r>
+        <w:rPr>
+          <w:i/>
+          <w:iCs/>
+          <w:color w:val="FF0000"/>
+        </w:rPr>
+        <w:t>we identified</w:t>
+      </w:r>
+      <w:r>
+        <w:rPr>
+          <w:i/>
+          <w:iCs/>
+        </w:rPr>
+        <w:t xml:space="preserve"> cosmic rays</w:t>
+      </w:r>
+      <w:r>
+        <w:rPr>
+          <w:i/>
+          <w:iCs/>
+        </w:rPr>
+        <w:t xml:space="preserve"> </w:t>
+      </w:r>
+    </w:p>
+    <w:p/>
+    <w:p/>
+    <w:p/>
+    <w:p>
+      <w:pPr>
+        <w:rPr>
+          <w:b/>
+        </w:rPr>
+      </w:pPr>
+      <w:r>
+        <w:rPr>
+          <w:b/>
+        </w:rPr>
+        <w:t>Exercise 15: Active &amp; Passive Voice</w:t>
+      </w:r>
+    </w:p>
+    <w:p>
+      <w:pPr>
+        <w:ind w:left="720"/>
+        <w:rPr>
+          <w:i/>
+          <w:iCs/>
+          <w:color w:val="000000" w:themeColor="text1"/>
+        </w:rPr>
+      </w:pPr>
+    </w:p>
+    <w:p>
+      <w:pPr>
+        <w:ind w:left="720"/>
+        <w:rPr>
+          <w:i/>
+          <w:iCs/>
+          <w:color w:val="000000" w:themeColor="text1"/>
+        </w:rPr>
+      </w:pPr>
       <w:proofErr w:type="spellStart"/>
-      <w:proofErr w:type="gramStart"/>
-      <w:r>
-        <w:rPr>
-          <w:i/>
-          <w:iCs/>
-        </w:rPr>
-        <w:t>non</w:t>
+      <w:r>
+        <w:rPr>
+          <w:i/>
+          <w:iCs/>
+          <w:color w:val="000000" w:themeColor="text1"/>
+        </w:rPr>
+        <w:t>PNe</w:t>
+      </w:r>
+      <w:proofErr w:type="spellEnd"/>
+      <w:r>
+        <w:rPr>
+          <w:i/>
+          <w:iCs/>
+          <w:color w:val="000000" w:themeColor="text1"/>
+        </w:rPr>
+        <w:t xml:space="preserve"> can be ident</w:t>
+      </w:r>
+      <w:r>
+        <w:rPr>
+          <w:i/>
+          <w:iCs/>
+          <w:color w:val="000000" w:themeColor="text1"/>
+        </w:rPr>
+        <w:t>i</w:t>
+      </w:r>
+      <w:r>
+        <w:rPr>
+          <w:i/>
+          <w:iCs/>
+          <w:color w:val="000000" w:themeColor="text1"/>
+        </w:rPr>
+        <w:t xml:space="preserve">fied by their strong OIII emission. </w:t>
+      </w:r>
+      <w:r>
+        <w:rPr>
+          <w:i/>
+          <w:iCs/>
+          <w:color w:val="000000" w:themeColor="text1"/>
+        </w:rPr>
+        <w:t xml:space="preserve">- fine as is </w:t>
+      </w:r>
+    </w:p>
+    <w:p>
+      <w:pPr>
+        <w:ind w:left="720"/>
+        <w:rPr>
+          <w:i/>
+          <w:iCs/>
+          <w:color w:val="000000" w:themeColor="text1"/>
+        </w:rPr>
+      </w:pPr>
+      <w:r>
+        <w:rPr>
+          <w:i/>
+          <w:iCs/>
+          <w:color w:val="000000" w:themeColor="text1"/>
+        </w:rPr>
+        <w:t xml:space="preserve">Strong OIII emission can identify </w:t>
+      </w:r>
+      <w:proofErr w:type="spellStart"/>
+      <w:r>
+        <w:rPr>
+          <w:i/>
+          <w:iCs/>
+          <w:color w:val="000000" w:themeColor="text1"/>
+        </w:rPr>
+        <w:t>PNe</w:t>
+      </w:r>
+      <w:proofErr w:type="spellEnd"/>
+    </w:p>
+    <w:p>
+      <w:pPr>
+        <w:ind w:left="720"/>
+        <w:rPr>
+          <w:i/>
+          <w:iCs/>
+          <w:color w:val="000000" w:themeColor="text1"/>
+        </w:rPr>
+      </w:pPr>
+    </w:p>
+    <w:p>
+      <w:pPr>
+        <w:ind w:left="720"/>
+        <w:rPr>
+          <w:i/>
+          <w:iCs/>
+        </w:rPr>
+      </w:pPr>
+      <w:r>
+        <w:rPr>
+          <w:i/>
+          <w:iCs/>
+          <w:color w:val="FF0000"/>
+        </w:rPr>
+        <w:t xml:space="preserve">We identified </w:t>
+      </w:r>
+      <w:proofErr w:type="spellStart"/>
+      <w:r>
+        <w:rPr>
+          <w:i/>
+          <w:iCs/>
+        </w:rPr>
+        <w:t>PNe</w:t>
+      </w:r>
+      <w:proofErr w:type="spellEnd"/>
+      <w:r>
+        <w:rPr>
+          <w:i/>
+          <w:iCs/>
+        </w:rPr>
+        <w:t xml:space="preserve"> by their strong OIII emission.</w:t>
       </w:r>
       <w:r>
         <w:rPr>
@@ -913,58 +1927,218 @@
         </w:rPr>
         <w:t xml:space="preserve"> </w:t>
       </w:r>
-      <w:r>
-        <w:rPr>
-          <w:i/>
-          <w:iCs/>
-        </w:rPr>
-        <w:t>fat</w:t>
+    </w:p>
+    <w:p>
+      <w:pPr>
+        <w:ind w:left="720"/>
+        <w:rPr>
+          <w:i/>
+          <w:iCs/>
+        </w:rPr>
+      </w:pPr>
+    </w:p>
+    <w:p>
+      <w:pPr>
+        <w:ind w:left="720"/>
+        <w:rPr>
+          <w:i/>
+          <w:iCs/>
+        </w:rPr>
+      </w:pPr>
+    </w:p>
+    <w:p>
+      <w:pPr>
+        <w:ind w:left="720"/>
+      </w:pPr>
+      <w:r>
+        <w:rPr>
+          <w:i/>
+          <w:iCs/>
+          <w:color w:val="FF0000"/>
+        </w:rPr>
+        <w:t xml:space="preserve">We then/therefore searched for </w:t>
+      </w:r>
+      <w:r>
+        <w:rPr>
+          <w:i/>
+          <w:iCs/>
+        </w:rPr>
+        <w:t>t</w:t>
+      </w:r>
+      <w:r>
+        <w:rPr>
+          <w:i/>
+          <w:iCs/>
+        </w:rPr>
+        <w:t>his emission using narrow-band imaging</w:t>
+      </w:r>
+      <w:r>
+        <w:rPr>
+          <w:i/>
+          <w:iCs/>
+        </w:rPr>
+        <w:t>.</w:t>
+      </w:r>
+      <w:r>
+        <w:rPr>
+          <w:i/>
+          <w:iCs/>
+        </w:rPr>
+        <w:t xml:space="preserve"> </w:t>
+      </w:r>
+    </w:p>
+    <w:p/>
+    <w:p/>
+    <w:p/>
+    <w:p/>
+    <w:p/>
+    <w:p/>
+    <w:p/>
+    <w:p/>
+    <w:p/>
+    <w:p>
+      <w:pPr>
+        <w:rPr>
+          <w:b/>
+        </w:rPr>
+      </w:pPr>
+      <w:r>
+        <w:rPr>
+          <w:b/>
+        </w:rPr>
+        <w:lastRenderedPageBreak/>
+        <w:t xml:space="preserve">Exercise </w:t>
+      </w:r>
+      <w:r>
+        <w:rPr>
+          <w:b/>
+        </w:rPr>
+        <w:t>16</w:t>
+      </w:r>
+      <w:r>
+        <w:rPr>
+          <w:b/>
+        </w:rPr>
+        <w:t xml:space="preserve">: </w:t>
+      </w:r>
+      <w:r>
+        <w:rPr>
+          <w:b/>
+        </w:rPr>
+        <w:t xml:space="preserve">  Editing </w:t>
+      </w:r>
+    </w:p>
+    <w:p/>
+    <w:p>
+      <w:pPr>
+        <w:ind w:left="720"/>
+      </w:pPr>
+      <w:r>
+        <w:rPr>
+          <w:i/>
+          <w:iCs/>
+        </w:rPr>
+        <w:t>In Figure 5, the effect of the use of kernels of different sizes on the derived surfac</w:t>
+      </w:r>
+      <w:r>
+        <w:rPr>
+          <w:i/>
+          <w:iCs/>
+        </w:rPr>
+        <w:t>e density maps is demonstrated.</w:t>
+      </w:r>
+    </w:p>
+    <w:p/>
+    <w:p>
+      <w:pPr>
+        <w:rPr>
+          <w:color w:val="FF0000"/>
+        </w:rPr>
+      </w:pPr>
+      <w:r>
+        <w:rPr>
+          <w:color w:val="FF0000"/>
+        </w:rPr>
+        <w:t>In Figure 5 we demonstrate</w:t>
+      </w:r>
+    </w:p>
+    <w:p>
+      <w:pPr>
+        <w:rPr>
+          <w:color w:val="FF0000"/>
+        </w:rPr>
+      </w:pPr>
+      <w:r>
+        <w:rPr>
+          <w:color w:val="FF0000"/>
+        </w:rPr>
+        <w:t>Figure 5 demonstrates</w:t>
+      </w:r>
+    </w:p>
+    <w:p>
+      <w:pPr>
+        <w:rPr>
+          <w:color w:val="FF0000"/>
+        </w:rPr>
+      </w:pPr>
+    </w:p>
+    <w:p>
+      <w:pPr>
+        <w:rPr>
+          <w:color w:val="FF0000"/>
+        </w:rPr>
+      </w:pPr>
+      <w:r>
+        <w:rPr>
+          <w:color w:val="FF0000"/>
+        </w:rPr>
+        <w:t xml:space="preserve">the effect of different size </w:t>
+      </w:r>
+      <w:proofErr w:type="spellStart"/>
+      <w:r>
+        <w:rPr>
+          <w:color w:val="FF0000"/>
+        </w:rPr>
+        <w:t>kernals</w:t>
       </w:r>
       <w:proofErr w:type="spellEnd"/>
-      <w:proofErr w:type="gramEnd"/>
-      <w:r>
-        <w:rPr>
-          <w:i/>
-          <w:iCs/>
-        </w:rPr>
-        <w:t xml:space="preserve"> organic milk</w:t>
-      </w:r>
-      <w:r>
-        <w:rPr>
-          <w:i/>
-          <w:iCs/>
-        </w:rPr>
-        <w:t xml:space="preserve">. </w:t>
-      </w:r>
-    </w:p>
-    <w:p/>
-    <w:p>
-      <w:pPr>
-        <w:rPr>
-          <w:i/>
-        </w:rPr>
-      </w:pPr>
-      <w:r>
-        <w:tab/>
-      </w:r>
-      <w:r>
-        <w:tab/>
-      </w:r>
-      <w:r>
-        <w:rPr>
-          <w:i/>
-        </w:rPr>
-        <w:t>I bought milk eggs and quinoa</w:t>
-      </w:r>
-    </w:p>
-    <w:p/>
-    <w:p>
-      <w:pPr>
-        <w:rPr>
-          <w:b/>
-        </w:rPr>
-      </w:pPr>
-    </w:p>
+    </w:p>
+    <w:p/>
+    <w:p>
+      <w:r>
+        <w:t xml:space="preserve">Figure 5 demonstrates the effect of </w:t>
+      </w:r>
+      <w:proofErr w:type="spellStart"/>
+      <w:r>
+        <w:t>kernal</w:t>
+      </w:r>
+      <w:proofErr w:type="spellEnd"/>
+      <w:r>
+        <w:t xml:space="preserve"> usage of various sizes on the derived surface density maps. </w:t>
+      </w:r>
+    </w:p>
+    <w:p/>
+    <w:p>
+      <w:r>
+        <w:t>Figure 5 demonstrates the effect of using kernels of different sizes on the derived surface density maps.</w:t>
+      </w:r>
+    </w:p>
+    <w:p/>
+    <w:p>
+      <w:r>
+        <w:t xml:space="preserve">Figure 5 demonstrates the effect of </w:t>
+      </w:r>
+      <w:r>
+        <w:t>kernel</w:t>
+      </w:r>
+      <w:r>
+        <w:t xml:space="preserve"> size on the derived surface density maps.</w:t>
+      </w:r>
+    </w:p>
+    <w:p/>
+    <w:p/>
+    <w:p/>
+    <w:p/>
     <w:p>
       <w:pPr>
         <w:rPr>
@@ -981,627 +2155,22 @@
         <w:rPr>
           <w:b/>
         </w:rPr>
-        <w:t>9</w:t>
-      </w:r>
-      <w:r>
-        <w:rPr>
-          <w:b/>
-        </w:rPr>
-        <w:t xml:space="preserve">: </w:t>
-      </w:r>
-      <w:r>
-        <w:rPr>
-          <w:b/>
-        </w:rPr>
-        <w:t xml:space="preserve">a) </w:t>
-      </w:r>
-      <w:r>
-        <w:rPr>
-          <w:b/>
-        </w:rPr>
-        <w:t>Add Semicolons to separate clauses</w:t>
-      </w:r>
-    </w:p>
-    <w:p>
-      <w:r>
-        <w:t xml:space="preserve"> </w:t>
-      </w:r>
-    </w:p>
-    <w:p>
-      <w:pPr>
-        <w:ind w:left="720"/>
-      </w:pPr>
-      <w:r>
-        <w:rPr>
-          <w:i/>
-          <w:iCs/>
-        </w:rPr>
-        <w:t>I went to the store and bought milk, which we need for breakfast, eggs, an essential for making cake, and quinoa, because that’s how I roll</w:t>
-      </w:r>
-      <w:r>
-        <w:t xml:space="preserve">. </w:t>
-      </w:r>
-    </w:p>
-    <w:p/>
-    <w:p>
-      <w:pPr>
-        <w:rPr>
-          <w:b/>
-        </w:rPr>
-      </w:pPr>
-      <w:r>
-        <w:rPr>
-          <w:b/>
-        </w:rPr>
-        <w:t xml:space="preserve">         b) </w:t>
-      </w:r>
-      <w:r>
-        <w:rPr>
-          <w:b/>
-        </w:rPr>
-        <w:t>Modify the sentence again using a colon before the list.</w:t>
-      </w:r>
-    </w:p>
-    <w:p/>
-    <w:p/>
-    <w:p/>
-    <w:p/>
-    <w:p>
-      <w:pPr>
-        <w:rPr>
-          <w:b/>
-        </w:rPr>
-      </w:pPr>
-      <w:r>
-        <w:rPr>
-          <w:b/>
-        </w:rPr>
-        <w:t xml:space="preserve">Exercise </w:t>
-      </w:r>
-      <w:r>
-        <w:rPr>
-          <w:b/>
-        </w:rPr>
-        <w:t>10</w:t>
-      </w:r>
-      <w:r>
-        <w:rPr>
-          <w:b/>
-        </w:rPr>
-        <w:t>:  Colons and</w:t>
-      </w:r>
-      <w:r>
-        <w:rPr>
-          <w:b/>
-        </w:rPr>
-        <w:t xml:space="preserve"> semicolon-separated</w:t>
-      </w:r>
-      <w:r>
-        <w:rPr>
-          <w:b/>
-        </w:rPr>
-        <w:t xml:space="preserve"> itemized lists</w:t>
-      </w:r>
-    </w:p>
-    <w:p>
-      <w:pPr>
-        <w:ind w:left="720"/>
-        <w:rPr>
-          <w:i/>
-        </w:rPr>
-      </w:pPr>
-    </w:p>
-    <w:p>
-      <w:pPr>
-        <w:ind w:left="720"/>
-        <w:rPr>
-          <w:i/>
-        </w:rPr>
-      </w:pPr>
-      <w:r>
-        <w:rPr>
-          <w:i/>
-        </w:rPr>
-        <w:t>We cannot make this measurement without HST, the sources are too small to resolve from the ground, UV imaging is needed to measure temperature, and we require the PSF to be stable over hour long timescales.</w:t>
-      </w:r>
-    </w:p>
-    <w:p>
-      <w:pPr>
-        <w:ind w:left="720"/>
-      </w:pPr>
-    </w:p>
-    <w:p/>
-    <w:p>
-      <w:pPr>
-        <w:rPr>
-          <w:b/>
-        </w:rPr>
-      </w:pPr>
-      <w:r>
-        <w:rPr>
-          <w:b/>
-        </w:rPr>
-        <w:t>Exercise 11:  When to avoid Semicolons</w:t>
-      </w:r>
-      <w:r>
-        <w:rPr>
-          <w:b/>
-        </w:rPr>
-        <w:br/>
-      </w:r>
-    </w:p>
-    <w:p>
-      <w:pPr>
-        <w:rPr>
-          <w:i/>
-        </w:rPr>
-      </w:pPr>
-      <w:r>
-        <w:tab/>
-      </w:r>
-      <w:r>
-        <w:rPr>
-          <w:i/>
-        </w:rPr>
-        <w:t>We observed with HST; we needed high-resolution.</w:t>
-      </w:r>
-    </w:p>
-    <w:p>
-      <w:pPr>
-        <w:ind w:left="720"/>
-      </w:pPr>
-    </w:p>
-    <w:p>
-      <w:pPr>
-        <w:ind w:left="720"/>
-      </w:pPr>
-    </w:p>
-    <w:p>
-      <w:pPr>
-        <w:rPr>
-          <w:b/>
-        </w:rPr>
-      </w:pPr>
-      <w:r>
-        <w:rPr>
-          <w:b/>
-        </w:rPr>
-        <w:t xml:space="preserve">Exercise </w:t>
-      </w:r>
-      <w:r>
-        <w:rPr>
-          <w:b/>
-        </w:rPr>
-        <w:t>12</w:t>
-      </w:r>
-      <w:r>
-        <w:rPr>
-          <w:b/>
-        </w:rPr>
-        <w:t>:  Sequential Clauses</w:t>
-      </w:r>
-    </w:p>
-    <w:p>
-      <w:pPr>
-        <w:ind w:left="720"/>
-        <w:rPr>
-          <w:i/>
-          <w:iCs/>
-        </w:rPr>
-      </w:pPr>
-    </w:p>
-    <w:p>
-      <w:pPr>
-        <w:ind w:left="720"/>
-      </w:pPr>
-      <w:r>
-        <w:rPr>
-          <w:i/>
-          <w:iCs/>
-        </w:rPr>
-        <w:t xml:space="preserve">This telescope will be used </w:t>
-      </w:r>
-      <w:r>
-        <w:rPr>
-          <w:bCs/>
-          <w:i/>
-          <w:iCs/>
-        </w:rPr>
-        <w:t>to find</w:t>
-      </w:r>
-      <w:r>
-        <w:rPr>
-          <w:b/>
-          <w:bCs/>
-          <w:i/>
-          <w:iCs/>
-        </w:rPr>
-        <w:t xml:space="preserve"> </w:t>
-      </w:r>
-      <w:r>
-        <w:rPr>
-          <w:i/>
-          <w:iCs/>
-        </w:rPr>
-        <w:t xml:space="preserve">earth-like planets and </w:t>
-      </w:r>
-      <w:r>
-        <w:rPr>
-          <w:bCs/>
-          <w:i/>
-          <w:iCs/>
-        </w:rPr>
-        <w:t>for characterizing</w:t>
-      </w:r>
-      <w:r>
-        <w:rPr>
-          <w:b/>
-          <w:bCs/>
-          <w:i/>
-          <w:iCs/>
-        </w:rPr>
-        <w:t xml:space="preserve"> </w:t>
-      </w:r>
-      <w:r>
-        <w:rPr>
-          <w:i/>
-          <w:iCs/>
-        </w:rPr>
-        <w:t>their atmospheres</w:t>
-      </w:r>
-      <w:r>
-        <w:rPr>
-          <w:i/>
-          <w:iCs/>
+        <w:t>17</w:t>
+      </w:r>
+      <w:r>
+        <w:rPr>
+          <w:b/>
+        </w:rPr>
+        <w:t>:  Which vs</w:t>
+      </w:r>
+      <w:r>
+        <w:rPr>
+          <w:b/>
         </w:rPr>
         <w:t>.</w:t>
       </w:r>
       <w:r>
         <w:rPr>
-          <w:i/>
-          <w:iCs/>
-        </w:rPr>
-        <w:t xml:space="preserve"> </w:t>
-      </w:r>
-    </w:p>
-    <w:p/>
-    <w:p/>
-    <w:p/>
-    <w:p/>
-    <w:p/>
-    <w:p/>
-    <w:p/>
-    <w:p/>
-    <w:p/>
-    <w:p/>
-    <w:p/>
-    <w:p/>
-    <w:p/>
-    <w:p/>
-    <w:p>
-      <w:pPr>
-        <w:rPr>
-          <w:b/>
-        </w:rPr>
-      </w:pPr>
-      <w:r>
-        <w:rPr>
-          <w:b/>
-        </w:rPr>
-        <w:lastRenderedPageBreak/>
-        <w:t>Exercise 13:  Fixing Ambiguous Demonstrative Pronouns</w:t>
-      </w:r>
-    </w:p>
-    <w:p/>
-    <w:p>
-      <w:pPr>
-        <w:ind w:left="720"/>
-        <w:rPr>
-          <w:i/>
-        </w:rPr>
-      </w:pPr>
-      <w:r>
-        <w:rPr>
-          <w:i/>
-        </w:rPr>
-        <w:t xml:space="preserve">A basic prediction of CDM galaxy-formation models is the existence of a hot halo of gas accreted from the intergalactic medium around Milky Way-sized galaxies, which forms as infalling gas </w:t>
-      </w:r>
-      <w:r>
-        <w:rPr>
-          <w:i/>
-        </w:rPr>
-        <w:t xml:space="preserve">heated to the virial temperature at an accretion shock. </w:t>
-      </w:r>
-      <w:r>
-        <w:rPr>
-          <w:b/>
-          <w:i/>
-        </w:rPr>
-        <w:t>These</w:t>
-      </w:r>
-      <w:r>
-        <w:rPr>
-          <w:b/>
-          <w:i/>
-        </w:rPr>
-        <w:t xml:space="preserve"> </w:t>
-      </w:r>
-      <w:r>
-        <w:rPr>
-          <w:i/>
-        </w:rPr>
-        <w:t>may provide most of the fuel for long-term star formation.</w:t>
-      </w:r>
-    </w:p>
-    <w:p/>
-    <w:p/>
-    <w:p/>
-    <w:p/>
-    <w:p/>
-    <w:p/>
-    <w:p/>
-    <w:p/>
-    <w:p/>
-    <w:p>
-      <w:pPr>
-        <w:rPr>
-          <w:b/>
-        </w:rPr>
-      </w:pPr>
-      <w:r>
-        <w:rPr>
-          <w:b/>
-        </w:rPr>
-        <w:t xml:space="preserve">Exercise </w:t>
-      </w:r>
-      <w:r>
-        <w:rPr>
-          <w:b/>
-        </w:rPr>
-        <w:t>14</w:t>
-      </w:r>
-      <w:r>
-        <w:rPr>
-          <w:b/>
-        </w:rPr>
-        <w:t>:  Active &amp; Passive Voice</w:t>
-      </w:r>
-    </w:p>
-    <w:p>
-      <w:pPr>
-        <w:ind w:left="720"/>
-        <w:rPr>
-          <w:i/>
-          <w:iCs/>
-        </w:rPr>
-      </w:pPr>
-    </w:p>
-    <w:p>
-      <w:pPr>
-        <w:ind w:left="720"/>
-      </w:pPr>
-      <w:r>
-        <w:rPr>
-          <w:i/>
-          <w:iCs/>
-        </w:rPr>
-        <w:t>We removed the large</w:t>
-      </w:r>
-      <w:r>
-        <w:rPr>
-          <w:i/>
-          <w:iCs/>
-        </w:rPr>
-        <w:t>-</w:t>
-      </w:r>
-      <w:r>
-        <w:rPr>
-          <w:i/>
-          <w:iCs/>
-        </w:rPr>
-        <w:t>scale gradient using the illumination correction, then cosmic rays wer</w:t>
-      </w:r>
-      <w:r>
-        <w:rPr>
-          <w:i/>
-          <w:iCs/>
-        </w:rPr>
-        <w:t>e</w:t>
-      </w:r>
-      <w:r>
-        <w:rPr>
-          <w:i/>
-          <w:iCs/>
-        </w:rPr>
-        <w:t xml:space="preserve"> </w:t>
-      </w:r>
-      <w:r>
-        <w:rPr>
-          <w:i/>
-          <w:iCs/>
-        </w:rPr>
-        <w:t xml:space="preserve">identified.  </w:t>
-      </w:r>
-    </w:p>
-    <w:p/>
-    <w:p/>
-    <w:p/>
-    <w:p>
-      <w:pPr>
-        <w:rPr>
-          <w:b/>
-        </w:rPr>
-      </w:pPr>
-      <w:r>
-        <w:rPr>
-          <w:b/>
-        </w:rPr>
-        <w:t>Exercise 15: Active &amp; Passive Voice</w:t>
-      </w:r>
-    </w:p>
-    <w:p>
-      <w:pPr>
-        <w:ind w:left="720"/>
-        <w:rPr>
-          <w:i/>
-          <w:iCs/>
-        </w:rPr>
-      </w:pPr>
-    </w:p>
-    <w:p>
-      <w:pPr>
-        <w:ind w:left="720"/>
-      </w:pPr>
-      <w:proofErr w:type="spellStart"/>
-      <w:r>
-        <w:rPr>
-          <w:i/>
-          <w:iCs/>
-        </w:rPr>
-        <w:t>PNe</w:t>
-      </w:r>
-      <w:proofErr w:type="spellEnd"/>
-      <w:r>
-        <w:rPr>
-          <w:i/>
-          <w:iCs/>
-        </w:rPr>
-        <w:t xml:space="preserve"> </w:t>
-      </w:r>
-      <w:r>
-        <w:rPr>
-          <w:i/>
-          <w:iCs/>
-        </w:rPr>
-        <w:t xml:space="preserve">can be identified </w:t>
-      </w:r>
-      <w:r>
-        <w:rPr>
-          <w:i/>
-          <w:iCs/>
-        </w:rPr>
-        <w:t>by their strong OIII emission.</w:t>
-      </w:r>
-      <w:r>
-        <w:rPr>
-          <w:i/>
-          <w:iCs/>
-        </w:rPr>
-        <w:t xml:space="preserve"> </w:t>
-      </w:r>
-      <w:r>
-        <w:rPr>
-          <w:i/>
-          <w:iCs/>
-        </w:rPr>
-        <w:t>This emission was then searched for using narrow-band imaging</w:t>
-      </w:r>
-      <w:r>
-        <w:rPr>
-          <w:i/>
-          <w:iCs/>
-        </w:rPr>
-        <w:t>.</w:t>
-      </w:r>
-      <w:r>
-        <w:rPr>
-          <w:i/>
-          <w:iCs/>
-        </w:rPr>
-        <w:t xml:space="preserve"> </w:t>
-      </w:r>
-    </w:p>
-    <w:p/>
-    <w:p/>
-    <w:p>
-      <w:pPr>
-        <w:rPr>
-          <w:b/>
-        </w:rPr>
-      </w:pPr>
-      <w:r>
-        <w:rPr>
-          <w:b/>
-        </w:rPr>
-        <w:t xml:space="preserve">Exercise </w:t>
-      </w:r>
-      <w:r>
-        <w:rPr>
-          <w:b/>
-        </w:rPr>
-        <w:t>16</w:t>
-      </w:r>
-      <w:r>
-        <w:rPr>
-          <w:b/>
-        </w:rPr>
-        <w:t xml:space="preserve">: </w:t>
-      </w:r>
-      <w:r>
-        <w:rPr>
-          <w:b/>
-        </w:rPr>
-        <w:t xml:space="preserve">  Editing </w:t>
-      </w:r>
-    </w:p>
-    <w:p/>
-    <w:p>
-      <w:pPr>
-        <w:ind w:left="720"/>
-      </w:pPr>
-      <w:r>
-        <w:rPr>
-          <w:i/>
-          <w:iCs/>
-        </w:rPr>
-        <w:t>In Figure 5, the effect of the use of kernels of different sizes on the derived surfac</w:t>
-      </w:r>
-      <w:r>
-        <w:rPr>
-          <w:i/>
-          <w:iCs/>
-        </w:rPr>
-        <w:t>e density maps is demonstrated.</w:t>
-      </w:r>
-    </w:p>
-    <w:p/>
-    <w:p/>
-    <w:p/>
-    <w:p/>
-    <w:p/>
-    <w:p/>
-    <w:p>
-      <w:pPr>
-        <w:rPr>
-          <w:b/>
-        </w:rPr>
-      </w:pPr>
-      <w:r>
-        <w:rPr>
-          <w:b/>
-        </w:rPr>
-        <w:t xml:space="preserve">Exercise </w:t>
-      </w:r>
-      <w:r>
-        <w:rPr>
-          <w:b/>
-        </w:rPr>
-        <w:t>17</w:t>
-      </w:r>
-      <w:r>
-        <w:rPr>
-          <w:b/>
-        </w:rPr>
-        <w:t>:  Which vs</w:t>
-      </w:r>
-      <w:r>
-        <w:rPr>
-          <w:b/>
-        </w:rPr>
-        <w:t>.</w:t>
-      </w:r>
-      <w:r>
-        <w:rPr>
           <w:b/>
         </w:rPr>
         <w:t xml:space="preserve"> That</w:t>
@@ -1629,10 +2198,47 @@
         <w:rPr>
           <w:i/>
           <w:iCs/>
+          <w:color w:val="FF0000"/>
+        </w:rPr>
+        <w:t>,</w:t>
+      </w:r>
+      <w:r>
+        <w:rPr>
+          <w:i/>
+          <w:iCs/>
         </w:rPr>
         <w:t xml:space="preserve"> which were selected in the optical, contained 3000 objects </w:t>
       </w:r>
     </w:p>
+    <w:p/>
+    <w:p>
+      <w:pPr>
+        <w:ind w:firstLine="720"/>
+      </w:pPr>
+      <w:r>
+        <w:rPr>
+          <w:i/>
+          <w:iCs/>
+        </w:rPr>
+        <w:t>The sample of AGN</w:t>
+      </w:r>
+      <w:r>
+        <w:rPr>
+          <w:i/>
+          <w:iCs/>
+          <w:color w:val="FF0000"/>
+        </w:rPr>
+        <w:t xml:space="preserve"> that</w:t>
+      </w:r>
+      <w:r>
+        <w:rPr>
+          <w:i/>
+          <w:iCs/>
+        </w:rPr>
+        <w:t xml:space="preserve"> were selected in the optical contained 3000 objects </w:t>
+      </w:r>
+    </w:p>
+    <w:p/>
     <w:p/>
     <w:p>
       <w:pPr>

</xml_diff>